<commit_message>
Update template fixing boldness.
</commit_message>
<xml_diff>
--- a/DoumentTemplate.docx
+++ b/DoumentTemplate.docx
@@ -259,11 +259,8 @@
               <w:pStyle w:val="ListParagraph"/>
               <w:numPr>
                 <w:ilvl w:val="0"/>
-                <w:numId w:val="2"/>
+                <w:numId w:val="4"/>
               </w:numPr>
-              <w:rPr>
-                <w:b/>
-              </w:rPr>
             </w:pPr>
             <w:bookmarkStart w:id="0" w:name="_GoBack"/>
             <w:bookmarkEnd w:id="0"/>
@@ -628,11 +625,189 @@
       </w:pPr>
     </w:lvl>
   </w:abstractNum>
+  <w:abstractNum w:abstractNumId="2" w15:restartNumberingAfterBreak="0">
+    <w:nsid w:val="27AC1AC1"/>
+    <w:multiLevelType w:val="hybridMultilevel"/>
+    <w:tmpl w:val="2744A8BE"/>
+    <w:lvl w:ilvl="0" w:tplc="0809000F">
+      <w:start w:val="1"/>
+      <w:numFmt w:val="decimal"/>
+      <w:lvlText w:val="%1."/>
+      <w:lvlJc w:val="left"/>
+      <w:pPr>
+        <w:ind w:left="720" w:hanging="360"/>
+      </w:pPr>
+    </w:lvl>
+    <w:lvl w:ilvl="1" w:tplc="08090019" w:tentative="1">
+      <w:start w:val="1"/>
+      <w:numFmt w:val="lowerLetter"/>
+      <w:lvlText w:val="%2."/>
+      <w:lvlJc w:val="left"/>
+      <w:pPr>
+        <w:ind w:left="1440" w:hanging="360"/>
+      </w:pPr>
+    </w:lvl>
+    <w:lvl w:ilvl="2" w:tplc="0809001B" w:tentative="1">
+      <w:start w:val="1"/>
+      <w:numFmt w:val="lowerRoman"/>
+      <w:lvlText w:val="%3."/>
+      <w:lvlJc w:val="right"/>
+      <w:pPr>
+        <w:ind w:left="2160" w:hanging="180"/>
+      </w:pPr>
+    </w:lvl>
+    <w:lvl w:ilvl="3" w:tplc="0809000F" w:tentative="1">
+      <w:start w:val="1"/>
+      <w:numFmt w:val="decimal"/>
+      <w:lvlText w:val="%4."/>
+      <w:lvlJc w:val="left"/>
+      <w:pPr>
+        <w:ind w:left="2880" w:hanging="360"/>
+      </w:pPr>
+    </w:lvl>
+    <w:lvl w:ilvl="4" w:tplc="08090019" w:tentative="1">
+      <w:start w:val="1"/>
+      <w:numFmt w:val="lowerLetter"/>
+      <w:lvlText w:val="%5."/>
+      <w:lvlJc w:val="left"/>
+      <w:pPr>
+        <w:ind w:left="3600" w:hanging="360"/>
+      </w:pPr>
+    </w:lvl>
+    <w:lvl w:ilvl="5" w:tplc="0809001B" w:tentative="1">
+      <w:start w:val="1"/>
+      <w:numFmt w:val="lowerRoman"/>
+      <w:lvlText w:val="%6."/>
+      <w:lvlJc w:val="right"/>
+      <w:pPr>
+        <w:ind w:left="4320" w:hanging="180"/>
+      </w:pPr>
+    </w:lvl>
+    <w:lvl w:ilvl="6" w:tplc="0809000F" w:tentative="1">
+      <w:start w:val="1"/>
+      <w:numFmt w:val="decimal"/>
+      <w:lvlText w:val="%7."/>
+      <w:lvlJc w:val="left"/>
+      <w:pPr>
+        <w:ind w:left="5040" w:hanging="360"/>
+      </w:pPr>
+    </w:lvl>
+    <w:lvl w:ilvl="7" w:tplc="08090019" w:tentative="1">
+      <w:start w:val="1"/>
+      <w:numFmt w:val="lowerLetter"/>
+      <w:lvlText w:val="%8."/>
+      <w:lvlJc w:val="left"/>
+      <w:pPr>
+        <w:ind w:left="5760" w:hanging="360"/>
+      </w:pPr>
+    </w:lvl>
+    <w:lvl w:ilvl="8" w:tplc="0809001B" w:tentative="1">
+      <w:start w:val="1"/>
+      <w:numFmt w:val="lowerRoman"/>
+      <w:lvlText w:val="%9."/>
+      <w:lvlJc w:val="right"/>
+      <w:pPr>
+        <w:ind w:left="6480" w:hanging="180"/>
+      </w:pPr>
+    </w:lvl>
+  </w:abstractNum>
+  <w:abstractNum w:abstractNumId="3" w15:restartNumberingAfterBreak="0">
+    <w:nsid w:val="4C687DF8"/>
+    <w:multiLevelType w:val="hybridMultilevel"/>
+    <w:tmpl w:val="EACADC62"/>
+    <w:lvl w:ilvl="0" w:tplc="0809000F">
+      <w:start w:val="1"/>
+      <w:numFmt w:val="decimal"/>
+      <w:lvlText w:val="%1."/>
+      <w:lvlJc w:val="left"/>
+      <w:pPr>
+        <w:ind w:left="720" w:hanging="360"/>
+      </w:pPr>
+    </w:lvl>
+    <w:lvl w:ilvl="1" w:tplc="08090019" w:tentative="1">
+      <w:start w:val="1"/>
+      <w:numFmt w:val="lowerLetter"/>
+      <w:lvlText w:val="%2."/>
+      <w:lvlJc w:val="left"/>
+      <w:pPr>
+        <w:ind w:left="1440" w:hanging="360"/>
+      </w:pPr>
+    </w:lvl>
+    <w:lvl w:ilvl="2" w:tplc="0809001B" w:tentative="1">
+      <w:start w:val="1"/>
+      <w:numFmt w:val="lowerRoman"/>
+      <w:lvlText w:val="%3."/>
+      <w:lvlJc w:val="right"/>
+      <w:pPr>
+        <w:ind w:left="2160" w:hanging="180"/>
+      </w:pPr>
+    </w:lvl>
+    <w:lvl w:ilvl="3" w:tplc="0809000F" w:tentative="1">
+      <w:start w:val="1"/>
+      <w:numFmt w:val="decimal"/>
+      <w:lvlText w:val="%4."/>
+      <w:lvlJc w:val="left"/>
+      <w:pPr>
+        <w:ind w:left="2880" w:hanging="360"/>
+      </w:pPr>
+    </w:lvl>
+    <w:lvl w:ilvl="4" w:tplc="08090019" w:tentative="1">
+      <w:start w:val="1"/>
+      <w:numFmt w:val="lowerLetter"/>
+      <w:lvlText w:val="%5."/>
+      <w:lvlJc w:val="left"/>
+      <w:pPr>
+        <w:ind w:left="3600" w:hanging="360"/>
+      </w:pPr>
+    </w:lvl>
+    <w:lvl w:ilvl="5" w:tplc="0809001B" w:tentative="1">
+      <w:start w:val="1"/>
+      <w:numFmt w:val="lowerRoman"/>
+      <w:lvlText w:val="%6."/>
+      <w:lvlJc w:val="right"/>
+      <w:pPr>
+        <w:ind w:left="4320" w:hanging="180"/>
+      </w:pPr>
+    </w:lvl>
+    <w:lvl w:ilvl="6" w:tplc="0809000F" w:tentative="1">
+      <w:start w:val="1"/>
+      <w:numFmt w:val="decimal"/>
+      <w:lvlText w:val="%7."/>
+      <w:lvlJc w:val="left"/>
+      <w:pPr>
+        <w:ind w:left="5040" w:hanging="360"/>
+      </w:pPr>
+    </w:lvl>
+    <w:lvl w:ilvl="7" w:tplc="08090019" w:tentative="1">
+      <w:start w:val="1"/>
+      <w:numFmt w:val="lowerLetter"/>
+      <w:lvlText w:val="%8."/>
+      <w:lvlJc w:val="left"/>
+      <w:pPr>
+        <w:ind w:left="5760" w:hanging="360"/>
+      </w:pPr>
+    </w:lvl>
+    <w:lvl w:ilvl="8" w:tplc="0809001B" w:tentative="1">
+      <w:start w:val="1"/>
+      <w:numFmt w:val="lowerRoman"/>
+      <w:lvlText w:val="%9."/>
+      <w:lvlJc w:val="right"/>
+      <w:pPr>
+        <w:ind w:left="6480" w:hanging="180"/>
+      </w:pPr>
+    </w:lvl>
+  </w:abstractNum>
   <w:num w:numId="1">
     <w:abstractNumId w:val="0"/>
   </w:num>
   <w:num w:numId="2">
     <w:abstractNumId w:val="1"/>
+  </w:num>
+  <w:num w:numId="3">
+    <w:abstractNumId w:val="3"/>
+  </w:num>
+  <w:num w:numId="4">
+    <w:abstractNumId w:val="2"/>
   </w:num>
 </w:numbering>
 </file>
@@ -1509,7 +1684,7 @@
 </file>
 
 <file path=customXml/itemProps1.xml><?xml version="1.0" encoding="utf-8"?>
-<ds:datastoreItem xmlns:ds="http://schemas.openxmlformats.org/officeDocument/2006/customXml" ds:itemID="{14654886-FD8A-45D7-BB32-030C510ACE4D}">
+<ds:datastoreItem xmlns:ds="http://schemas.openxmlformats.org/officeDocument/2006/customXml" ds:itemID="{7E41EC11-5C3F-4CEF-8B59-805F5F531C28}">
   <ds:schemaRefs>
     <ds:schemaRef ds:uri="http://schemas.openxmlformats.org/officeDocument/2006/bibliography"/>
   </ds:schemaRefs>

</xml_diff>